<commit_message>
retoque de cambios en hiperparametros
</commit_message>
<xml_diff>
--- a/ENTREGAS/TERCERA ENTREGA/REENTREGA_INFORME - ENTRENAMIENTO_DE_DATOS.docx
+++ b/ENTREGAS/TERCERA ENTREGA/REENTREGA_INFORME - ENTRENAMIENTO_DE_DATOS.docx
@@ -427,20 +427,20 @@
               </wp:anchor>
             </w:drawing>
           </mc:Choice>
-          <mc:Fallback xmlns:pic="http://schemas.openxmlformats.org/drawingml/2006/picture" xmlns:a14="http://schemas.microsoft.com/office/drawing/2010/main" xmlns:a="http://schemas.openxmlformats.org/drawingml/2006/main">
+          <mc:Fallback>
             <w:pict>
-              <v:shapetype id="_x0000_t202" coordsize="21600,21600" o:spt="202" path="m,l,21600r21600,l21600,xe" w14:anchorId="5FB81810">
+              <v:shapetype w14:anchorId="5FB81810" id="_x0000_t202" coordsize="21600,21600" o:spt="202" path="m,l,21600r21600,l21600,xe">
                 <v:stroke joinstyle="miter"/>
                 <v:path gradientshapeok="t" o:connecttype="rect"/>
               </v:shapetype>
-              <v:shape id="Text Box 2" style="position:absolute;margin-left:-24.4pt;margin-top:340.25pt;width:523.9pt;height:359.3pt;z-index:251657728;visibility:visible;mso-wrap-style:square;mso-width-percent:0;mso-height-percent:0;mso-wrap-distance-left:9pt;mso-wrap-distance-top:3.6pt;mso-wrap-distance-right:9pt;mso-wrap-distance-bottom:3.6pt;mso-position-horizontal:absolute;mso-position-horizontal-relative:margin;mso-position-vertical:absolute;mso-position-vertical-relative:margin;mso-width-percent:0;mso-height-percent:0;mso-width-relative:margin;mso-height-relative:margin;v-text-anchor:top" o:spid="_x0000_s1026" filled="f" stroked="f" type="#_x0000_t202" o:gfxdata="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">
+              <v:shape id="Text Box 2" o:spid="_x0000_s1026" type="#_x0000_t202" style="position:absolute;margin-left:-24.4pt;margin-top:340.25pt;width:523.9pt;height:359.3pt;z-index:251657728;visibility:visible;mso-wrap-style:square;mso-width-percent:0;mso-height-percent:0;mso-wrap-distance-left:9pt;mso-wrap-distance-top:3.6pt;mso-wrap-distance-right:9pt;mso-wrap-distance-bottom:3.6pt;mso-position-horizontal:absolute;mso-position-horizontal-relative:margin;mso-position-vertical:absolute;mso-position-vertical-relative:margin;mso-width-percent:0;mso-height-percent:0;mso-width-relative:margin;mso-height-relative:margin;v-text-anchor:top" o:gfxdata="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" filled="f" stroked="f">
                 <v:textbox>
                   <w:txbxContent>
                     <w:p>
                       <w:pPr>
                         <w:spacing w:after="240"/>
                         <w:rPr>
-                          <w:rFonts w:ascii="Arial" w:hAnsi="Arial" w:cs="Arial" w:eastAsiaTheme="majorEastAsia"/>
+                          <w:rFonts w:ascii="Arial" w:eastAsiaTheme="majorEastAsia" w:hAnsi="Arial" w:cs="Arial"/>
                           <w:b/>
                           <w:bCs/>
                           <w:color w:val="253F8E"/>
@@ -520,7 +520,7 @@
                     <w:p>
                       <w:pPr>
                         <w:rPr>
-                          <w:rFonts w:ascii="Arial" w:hAnsi="Arial" w:cs="Arial" w:eastAsiaTheme="majorEastAsia"/>
+                          <w:rFonts w:ascii="Arial" w:eastAsiaTheme="majorEastAsia" w:hAnsi="Arial" w:cs="Arial"/>
                           <w:b/>
                           <w:bCs/>
                           <w:color w:val="262626" w:themeColor="text1" w:themeTint="D9"/>
@@ -530,7 +530,7 @@
                       </w:pPr>
                       <w:r>
                         <w:rPr>
-                          <w:rFonts w:ascii="Arial" w:hAnsi="Arial" w:cs="Arial" w:eastAsiaTheme="majorEastAsia"/>
+                          <w:rFonts w:ascii="Arial" w:eastAsiaTheme="majorEastAsia" w:hAnsi="Arial" w:cs="Arial"/>
                           <w:b/>
                           <w:bCs/>
                           <w:color w:val="262626" w:themeColor="text1" w:themeTint="D9"/>
@@ -541,7 +541,7 @@
                       </w:r>
                       <w:r>
                         <w:rPr>
-                          <w:rFonts w:ascii="Arial" w:hAnsi="Arial" w:cs="Arial" w:eastAsiaTheme="majorEastAsia"/>
+                          <w:rFonts w:ascii="Arial" w:eastAsiaTheme="majorEastAsia" w:hAnsi="Arial" w:cs="Arial"/>
                           <w:b/>
                           <w:bCs/>
                           <w:color w:val="262626" w:themeColor="text1" w:themeTint="D9"/>
@@ -552,7 +552,7 @@
                       </w:r>
                       <w:r>
                         <w:rPr>
-                          <w:rFonts w:ascii="Arial" w:hAnsi="Arial" w:cs="Arial" w:eastAsiaTheme="majorEastAsia"/>
+                          <w:rFonts w:ascii="Arial" w:eastAsiaTheme="majorEastAsia" w:hAnsi="Arial" w:cs="Arial"/>
                           <w:b/>
                           <w:bCs/>
                           <w:color w:val="262626" w:themeColor="text1" w:themeTint="D9"/>
@@ -563,7 +563,7 @@
                       </w:r>
                       <w:r>
                         <w:rPr>
-                          <w:rFonts w:ascii="Arial" w:hAnsi="Arial" w:cs="Arial" w:eastAsiaTheme="majorEastAsia"/>
+                          <w:rFonts w:ascii="Arial" w:eastAsiaTheme="majorEastAsia" w:hAnsi="Arial" w:cs="Arial"/>
                           <w:b/>
                           <w:bCs/>
                           <w:color w:val="262626" w:themeColor="text1" w:themeTint="D9"/>
@@ -574,7 +574,7 @@
                       </w:r>
                       <w:r>
                         <w:rPr>
-                          <w:rFonts w:ascii="Arial" w:hAnsi="Arial" w:cs="Arial" w:eastAsiaTheme="majorEastAsia"/>
+                          <w:rFonts w:ascii="Arial" w:eastAsiaTheme="majorEastAsia" w:hAnsi="Arial" w:cs="Arial"/>
                           <w:b/>
                           <w:bCs/>
                           <w:color w:val="262626" w:themeColor="text1" w:themeTint="D9"/>
@@ -585,7 +585,7 @@
                       </w:r>
                       <w:r>
                         <w:rPr>
-                          <w:rFonts w:ascii="Arial" w:hAnsi="Arial" w:cs="Arial" w:eastAsiaTheme="majorEastAsia"/>
+                          <w:rFonts w:ascii="Arial" w:eastAsiaTheme="majorEastAsia" w:hAnsi="Arial" w:cs="Arial"/>
                           <w:b/>
                           <w:bCs/>
                           <w:color w:val="262626" w:themeColor="text1" w:themeTint="D9"/>
@@ -596,7 +596,7 @@
                       </w:r>
                       <w:r>
                         <w:rPr>
-                          <w:rFonts w:ascii="Arial" w:hAnsi="Arial" w:cs="Arial" w:eastAsiaTheme="majorEastAsia"/>
+                          <w:rFonts w:ascii="Arial" w:eastAsiaTheme="majorEastAsia" w:hAnsi="Arial" w:cs="Arial"/>
                           <w:b/>
                           <w:bCs/>
                           <w:color w:val="262626" w:themeColor="text1" w:themeTint="D9"/>
@@ -607,7 +607,7 @@
                       </w:r>
                       <w:r>
                         <w:rPr>
-                          <w:rFonts w:ascii="Arial" w:hAnsi="Arial" w:cs="Arial" w:eastAsiaTheme="majorEastAsia"/>
+                          <w:rFonts w:ascii="Arial" w:eastAsiaTheme="majorEastAsia" w:hAnsi="Arial" w:cs="Arial"/>
                           <w:b/>
                           <w:bCs/>
                           <w:color w:val="262626" w:themeColor="text1" w:themeTint="D9"/>
@@ -620,7 +620,7 @@
                     <w:p>
                       <w:pPr>
                         <w:rPr>
-                          <w:rFonts w:ascii="Arial" w:hAnsi="Arial" w:cs="Arial" w:eastAsiaTheme="majorEastAsia"/>
+                          <w:rFonts w:ascii="Arial" w:eastAsiaTheme="majorEastAsia" w:hAnsi="Arial" w:cs="Arial"/>
                           <w:b/>
                           <w:bCs/>
                           <w:color w:val="262626" w:themeColor="text1" w:themeTint="D9"/>
@@ -632,7 +632,7 @@
                     <w:p>
                       <w:pPr>
                         <w:rPr>
-                          <w:rFonts w:ascii="Arial" w:hAnsi="Arial" w:cs="Arial" w:eastAsiaTheme="majorEastAsia"/>
+                          <w:rFonts w:ascii="Arial" w:eastAsiaTheme="majorEastAsia" w:hAnsi="Arial" w:cs="Arial"/>
                           <w:b/>
                           <w:bCs/>
                           <w:color w:val="262626" w:themeColor="text1" w:themeTint="D9"/>
@@ -645,7 +645,7 @@
                       <w:pPr>
                         <w:ind w:left="5760"/>
                         <w:rPr>
-                          <w:rFonts w:ascii="Arial" w:hAnsi="Arial" w:cs="Arial" w:eastAsiaTheme="majorEastAsia"/>
+                          <w:rFonts w:ascii="Arial" w:eastAsiaTheme="majorEastAsia" w:hAnsi="Arial" w:cs="Arial"/>
                           <w:b/>
                           <w:bCs/>
                           <w:color w:val="262626" w:themeColor="text1" w:themeTint="D9"/>
@@ -658,7 +658,7 @@
                       <w:pPr>
                         <w:ind w:left="6480" w:right="-592" w:firstLine="720"/>
                         <w:rPr>
-                          <w:rFonts w:ascii="Arial" w:hAnsi="Arial" w:cs="Arial" w:eastAsiaTheme="majorEastAsia"/>
+                          <w:rFonts w:ascii="Arial" w:eastAsiaTheme="majorEastAsia" w:hAnsi="Arial" w:cs="Arial"/>
                           <w:b/>
                           <w:bCs/>
                           <w:color w:val="262626" w:themeColor="text1" w:themeTint="D9"/>
@@ -668,7 +668,7 @@
                       </w:pPr>
                       <w:r>
                         <w:rPr>
-                          <w:rFonts w:ascii="Arial" w:hAnsi="Arial" w:cs="Arial" w:eastAsiaTheme="majorEastAsia"/>
+                          <w:rFonts w:ascii="Arial" w:eastAsiaTheme="majorEastAsia" w:hAnsi="Arial" w:cs="Arial"/>
                           <w:b/>
                           <w:bCs/>
                           <w:color w:val="262626" w:themeColor="text1" w:themeTint="D9"/>
@@ -679,7 +679,7 @@
                       </w:r>
                       <w:r>
                         <w:rPr>
-                          <w:rFonts w:ascii="Arial" w:hAnsi="Arial" w:cs="Arial" w:eastAsiaTheme="majorEastAsia"/>
+                          <w:rFonts w:ascii="Arial" w:eastAsiaTheme="majorEastAsia" w:hAnsi="Arial" w:cs="Arial"/>
                           <w:b/>
                           <w:bCs/>
                           <w:color w:val="262626" w:themeColor="text1" w:themeTint="D9"/>
@@ -693,7 +693,7 @@
                       <w:pPr>
                         <w:ind w:left="6480" w:firstLine="720"/>
                         <w:rPr>
-                          <w:rFonts w:ascii="Arial" w:hAnsi="Arial" w:cs="Arial" w:eastAsiaTheme="majorEastAsia"/>
+                          <w:rFonts w:ascii="Arial" w:eastAsiaTheme="majorEastAsia" w:hAnsi="Arial" w:cs="Arial"/>
                           <w:b/>
                           <w:bCs/>
                           <w:color w:val="262626" w:themeColor="text1" w:themeTint="D9"/>
@@ -703,7 +703,7 @@
                       </w:pPr>
                       <w:r>
                         <w:rPr>
-                          <w:rFonts w:ascii="Arial" w:hAnsi="Arial" w:cs="Arial" w:eastAsiaTheme="majorEastAsia"/>
+                          <w:rFonts w:ascii="Arial" w:eastAsiaTheme="majorEastAsia" w:hAnsi="Arial" w:cs="Arial"/>
                           <w:b/>
                           <w:bCs/>
                           <w:color w:val="262626" w:themeColor="text1" w:themeTint="D9"/>
@@ -714,7 +714,7 @@
                       </w:r>
                       <w:r>
                         <w:rPr>
-                          <w:rFonts w:ascii="Arial" w:hAnsi="Arial" w:cs="Arial" w:eastAsiaTheme="majorEastAsia"/>
+                          <w:rFonts w:ascii="Arial" w:eastAsiaTheme="majorEastAsia" w:hAnsi="Arial" w:cs="Arial"/>
                           <w:b/>
                           <w:bCs/>
                           <w:color w:val="262626" w:themeColor="text1" w:themeTint="D9"/>
@@ -725,7 +725,7 @@
                       </w:r>
                       <w:r>
                         <w:rPr>
-                          <w:rFonts w:ascii="Arial" w:hAnsi="Arial" w:cs="Arial" w:eastAsiaTheme="majorEastAsia"/>
+                          <w:rFonts w:ascii="Arial" w:eastAsiaTheme="majorEastAsia" w:hAnsi="Arial" w:cs="Arial"/>
                           <w:b/>
                           <w:bCs/>
                           <w:color w:val="262626" w:themeColor="text1" w:themeTint="D9"/>
@@ -739,7 +739,7 @@
                       <w:pPr>
                         <w:ind w:left="6480" w:firstLine="720"/>
                         <w:rPr>
-                          <w:rFonts w:ascii="Arial" w:hAnsi="Arial" w:cs="Arial" w:eastAsiaTheme="majorEastAsia"/>
+                          <w:rFonts w:ascii="Arial" w:eastAsiaTheme="majorEastAsia" w:hAnsi="Arial" w:cs="Arial"/>
                           <w:b/>
                           <w:bCs/>
                           <w:color w:val="262626" w:themeColor="text1" w:themeTint="D9"/>
@@ -749,7 +749,7 @@
                       </w:pPr>
                       <w:r>
                         <w:rPr>
-                          <w:rFonts w:ascii="Arial" w:hAnsi="Arial" w:cs="Arial" w:eastAsiaTheme="majorEastAsia"/>
+                          <w:rFonts w:ascii="Arial" w:eastAsiaTheme="majorEastAsia" w:hAnsi="Arial" w:cs="Arial"/>
                           <w:b/>
                           <w:bCs/>
                           <w:color w:val="262626" w:themeColor="text1" w:themeTint="D9"/>
@@ -762,7 +762,7 @@
                     <w:p>
                       <w:pPr>
                         <w:rPr>
-                          <w:rFonts w:ascii="Arial" w:hAnsi="Arial" w:cs="Arial" w:eastAsiaTheme="majorEastAsia"/>
+                          <w:rFonts w:ascii="Arial" w:eastAsiaTheme="majorEastAsia" w:hAnsi="Arial" w:cs="Arial"/>
                           <w:b/>
                           <w:bCs/>
                           <w:sz w:val="22"/>
@@ -2004,7 +2004,23 @@
           <w:szCs w:val="22"/>
           <w:lang w:bidi="ar-LY"/>
         </w:rPr>
-        <w:t>Mencionar que hemos cambiado cosas en toda la práctica en general.</w:t>
+        <w:t>Mencionar que hemos cambiado cosas en toda la práctica en general</w:t>
+      </w:r>
+      <w:r>
+        <w:rPr>
+          <w:sz w:val="22"/>
+          <w:szCs w:val="22"/>
+          <w:lang w:bidi="ar-LY"/>
+        </w:rPr>
+        <w:t>, menos los hiperparámetros del árbol de decisión, que resultaron ser los mejores los mismos</w:t>
+      </w:r>
+      <w:r>
+        <w:rPr>
+          <w:sz w:val="22"/>
+          <w:szCs w:val="22"/>
+          <w:lang w:bidi="ar-LY"/>
+        </w:rPr>
+        <w:t>.</w:t>
       </w:r>
     </w:p>
     <w:p>

</xml_diff>